<commit_message>
backlogs updated with this sprint's progress
</commit_message>
<xml_diff>
--- a/docs/sprint2/Salon_Product_Backlog-post_Sprint2.docx
+++ b/docs/sprint2/Salon_Product_Backlog-post_Sprint2.docx
@@ -448,6 +448,793 @@
     </w:p>
     <w:p>
       <w:pPr>
+        <w:numPr>
+          <w:ilvl w:val="0"/>
+          <w:numId w:val="2"/>
+        </w:numPr>
+        <w:spacing w:after="58" w:line="276" w:lineRule="auto"/>
+        <w:ind w:left="720" w:hanging="360"/>
+        <w:rPr>
+          <w:rFonts w:ascii="Calibri" w:eastAsia="Calibri" w:hAnsi="Calibri" w:cs="Calibri"/>
+          <w:color w:val="000000"/>
+          <w:sz w:val="28"/>
+        </w:rPr>
+      </w:pPr>
+      <w:r>
+        <w:rPr>
+          <w:rFonts w:ascii="Calibri" w:eastAsia="Calibri" w:hAnsi="Calibri" w:cs="Calibri"/>
+          <w:color w:val="000000"/>
+          <w:sz w:val="28"/>
+        </w:rPr>
+        <w:t>Epic SET-28 Add Stylist CRUD Features</w:t>
+      </w:r>
+    </w:p>
+    <w:p>
+      <w:pPr>
+        <w:numPr>
+          <w:ilvl w:val="0"/>
+          <w:numId w:val="3"/>
+        </w:numPr>
+        <w:spacing w:after="58" w:line="276" w:lineRule="auto"/>
+        <w:ind w:left="1800" w:hanging="360"/>
+        <w:rPr>
+          <w:rFonts w:ascii="Calibri" w:eastAsia="Calibri" w:hAnsi="Calibri" w:cs="Calibri"/>
+          <w:color w:val="000000"/>
+          <w:sz w:val="28"/>
+        </w:rPr>
+      </w:pPr>
+      <w:r>
+        <w:rPr>
+          <w:rFonts w:ascii="Calibri" w:eastAsia="Calibri" w:hAnsi="Calibri" w:cs="Calibri"/>
+          <w:color w:val="000000"/>
+          <w:sz w:val="28"/>
+        </w:rPr>
+        <w:t>SET-20</w:t>
+      </w:r>
+      <w:r>
+        <w:rPr>
+          <w:rFonts w:ascii="Calibri" w:eastAsia="Calibri" w:hAnsi="Calibri" w:cs="Calibri"/>
+          <w:color w:val="000000"/>
+          <w:sz w:val="28"/>
+        </w:rPr>
+        <w:t xml:space="preserve"> </w:t>
+      </w:r>
+      <w:r>
+        <w:rPr>
+          <w:rFonts w:ascii="Calibri" w:eastAsia="Calibri" w:hAnsi="Calibri" w:cs="Calibri"/>
+          <w:color w:val="000000"/>
+          <w:sz w:val="28"/>
+        </w:rPr>
+        <w:t>Add stylist delete/inactivate functionality</w:t>
+      </w:r>
+      <w:r>
+        <w:rPr>
+          <w:rFonts w:ascii="Calibri" w:eastAsia="Calibri" w:hAnsi="Calibri" w:cs="Calibri"/>
+          <w:color w:val="000000"/>
+          <w:sz w:val="28"/>
+        </w:rPr>
+        <w:t xml:space="preserve"> (2</w:t>
+      </w:r>
+      <w:r>
+        <w:rPr>
+          <w:rFonts w:ascii="Calibri" w:eastAsia="Calibri" w:hAnsi="Calibri" w:cs="Calibri"/>
+          <w:color w:val="000000"/>
+          <w:sz w:val="28"/>
+        </w:rPr>
+        <w:t xml:space="preserve"> </w:t>
+      </w:r>
+      <w:r>
+        <w:rPr>
+          <w:rFonts w:ascii="Calibri" w:eastAsia="Calibri" w:hAnsi="Calibri" w:cs="Calibri"/>
+          <w:color w:val="000000"/>
+          <w:sz w:val="28"/>
+        </w:rPr>
+        <w:t>story points)</w:t>
+      </w:r>
+    </w:p>
+    <w:p>
+      <w:pPr>
+        <w:numPr>
+          <w:ilvl w:val="0"/>
+          <w:numId w:val="3"/>
+        </w:numPr>
+        <w:spacing w:after="58" w:line="276" w:lineRule="auto"/>
+        <w:ind w:left="1800" w:hanging="360"/>
+        <w:rPr>
+          <w:rFonts w:ascii="Calibri" w:eastAsia="Calibri" w:hAnsi="Calibri" w:cs="Calibri"/>
+          <w:color w:val="000000"/>
+          <w:sz w:val="28"/>
+        </w:rPr>
+      </w:pPr>
+      <w:r>
+        <w:rPr>
+          <w:rFonts w:ascii="Calibri" w:eastAsia="Calibri" w:hAnsi="Calibri" w:cs="Calibri"/>
+          <w:color w:val="000000"/>
+          <w:sz w:val="28"/>
+        </w:rPr>
+        <w:t>SET-23</w:t>
+      </w:r>
+      <w:r>
+        <w:rPr>
+          <w:rFonts w:ascii="Calibri" w:eastAsia="Calibri" w:hAnsi="Calibri" w:cs="Calibri"/>
+          <w:color w:val="000000"/>
+          <w:sz w:val="28"/>
+        </w:rPr>
+        <w:t xml:space="preserve"> </w:t>
+      </w:r>
+      <w:r>
+        <w:rPr>
+          <w:rFonts w:ascii="Calibri" w:eastAsia="Calibri" w:hAnsi="Calibri" w:cs="Calibri"/>
+          <w:color w:val="000000"/>
+          <w:sz w:val="28"/>
+        </w:rPr>
+        <w:t>Add stylist update functionality</w:t>
+      </w:r>
+      <w:r>
+        <w:rPr>
+          <w:rFonts w:ascii="Calibri" w:eastAsia="Calibri" w:hAnsi="Calibri" w:cs="Calibri"/>
+          <w:color w:val="000000"/>
+          <w:sz w:val="28"/>
+        </w:rPr>
+        <w:t xml:space="preserve"> (2</w:t>
+      </w:r>
+      <w:r>
+        <w:rPr>
+          <w:rFonts w:ascii="Calibri" w:eastAsia="Calibri" w:hAnsi="Calibri" w:cs="Calibri"/>
+          <w:color w:val="000000"/>
+          <w:sz w:val="28"/>
+        </w:rPr>
+        <w:t xml:space="preserve"> </w:t>
+      </w:r>
+      <w:r>
+        <w:rPr>
+          <w:rFonts w:ascii="Calibri" w:eastAsia="Calibri" w:hAnsi="Calibri" w:cs="Calibri"/>
+          <w:color w:val="000000"/>
+          <w:sz w:val="28"/>
+        </w:rPr>
+        <w:t>story points)</w:t>
+      </w:r>
+    </w:p>
+    <w:p>
+      <w:pPr>
+        <w:pStyle w:val="ListParagraph"/>
+        <w:numPr>
+          <w:ilvl w:val="0"/>
+          <w:numId w:val="3"/>
+        </w:numPr>
+        <w:spacing w:after="58" w:line="276" w:lineRule="auto"/>
+        <w:ind w:hanging="360"/>
+        <w:rPr>
+          <w:rFonts w:ascii="Calibri" w:eastAsia="Calibri" w:hAnsi="Calibri" w:cs="Calibri"/>
+          <w:color w:val="000000"/>
+          <w:sz w:val="28"/>
+        </w:rPr>
+      </w:pPr>
+      <w:r>
+        <w:rPr>
+          <w:rFonts w:ascii="Calibri" w:eastAsia="Calibri" w:hAnsi="Calibri" w:cs="Calibri"/>
+          <w:color w:val="000000"/>
+          <w:sz w:val="28"/>
+        </w:rPr>
+        <w:t>SET-76 integrate additional CRUD features to stylist page</w:t>
+      </w:r>
+      <w:r>
+        <w:rPr>
+          <w:rFonts w:ascii="Calibri" w:eastAsia="Calibri" w:hAnsi="Calibri" w:cs="Calibri"/>
+          <w:color w:val="000000"/>
+          <w:sz w:val="28"/>
+        </w:rPr>
+        <w:t xml:space="preserve"> (2</w:t>
+      </w:r>
+      <w:r>
+        <w:rPr>
+          <w:rFonts w:ascii="Calibri" w:eastAsia="Calibri" w:hAnsi="Calibri" w:cs="Calibri"/>
+          <w:color w:val="000000"/>
+          <w:sz w:val="28"/>
+        </w:rPr>
+        <w:t xml:space="preserve"> </w:t>
+      </w:r>
+      <w:r>
+        <w:rPr>
+          <w:rFonts w:ascii="Calibri" w:eastAsia="Calibri" w:hAnsi="Calibri" w:cs="Calibri"/>
+          <w:color w:val="000000"/>
+          <w:sz w:val="28"/>
+        </w:rPr>
+        <w:t>story points)</w:t>
+      </w:r>
+    </w:p>
+    <w:p>
+      <w:pPr>
+        <w:pStyle w:val="ListParagraph"/>
+        <w:numPr>
+          <w:ilvl w:val="0"/>
+          <w:numId w:val="3"/>
+        </w:numPr>
+        <w:spacing w:after="58" w:line="276" w:lineRule="auto"/>
+        <w:ind w:hanging="360"/>
+        <w:rPr>
+          <w:rFonts w:ascii="Calibri" w:eastAsia="Calibri" w:hAnsi="Calibri" w:cs="Calibri"/>
+          <w:color w:val="000000"/>
+          <w:sz w:val="28"/>
+        </w:rPr>
+      </w:pPr>
+      <w:r>
+        <w:rPr>
+          <w:rFonts w:ascii="Calibri" w:eastAsia="Calibri" w:hAnsi="Calibri" w:cs="Calibri"/>
+          <w:color w:val="000000"/>
+          <w:sz w:val="28"/>
+        </w:rPr>
+        <w:t>SET-73</w:t>
+      </w:r>
+      <w:r>
+        <w:rPr>
+          <w:rFonts w:ascii="Calibri" w:eastAsia="Calibri" w:hAnsi="Calibri" w:cs="Calibri"/>
+          <w:color w:val="000000"/>
+          <w:sz w:val="28"/>
+        </w:rPr>
+        <w:t xml:space="preserve"> </w:t>
+      </w:r>
+      <w:r>
+        <w:rPr>
+          <w:rFonts w:ascii="Calibri" w:eastAsia="Calibri" w:hAnsi="Calibri" w:cs="Calibri"/>
+          <w:color w:val="000000"/>
+          <w:sz w:val="28"/>
+        </w:rPr>
+        <w:t>allow add stylist image in create stylist functionality</w:t>
+      </w:r>
+      <w:r>
+        <w:rPr>
+          <w:rFonts w:ascii="Calibri" w:eastAsia="Calibri" w:hAnsi="Calibri" w:cs="Calibri"/>
+          <w:color w:val="000000"/>
+          <w:sz w:val="28"/>
+        </w:rPr>
+        <w:t xml:space="preserve"> (3</w:t>
+      </w:r>
+      <w:r>
+        <w:rPr>
+          <w:rFonts w:ascii="Calibri" w:eastAsia="Calibri" w:hAnsi="Calibri" w:cs="Calibri"/>
+          <w:color w:val="000000"/>
+          <w:sz w:val="28"/>
+        </w:rPr>
+        <w:t xml:space="preserve"> </w:t>
+      </w:r>
+      <w:r>
+        <w:rPr>
+          <w:rFonts w:ascii="Calibri" w:eastAsia="Calibri" w:hAnsi="Calibri" w:cs="Calibri"/>
+          <w:color w:val="000000"/>
+          <w:sz w:val="28"/>
+        </w:rPr>
+        <w:t xml:space="preserve">story points) </w:t>
+      </w:r>
+    </w:p>
+    <w:p>
+      <w:pPr>
+        <w:pStyle w:val="ListParagraph"/>
+        <w:numPr>
+          <w:ilvl w:val="0"/>
+          <w:numId w:val="3"/>
+        </w:numPr>
+        <w:spacing w:after="58" w:line="276" w:lineRule="auto"/>
+        <w:ind w:hanging="360"/>
+        <w:rPr>
+          <w:rFonts w:ascii="Calibri" w:eastAsia="Calibri" w:hAnsi="Calibri" w:cs="Calibri"/>
+          <w:color w:val="000000"/>
+          <w:sz w:val="28"/>
+        </w:rPr>
+      </w:pPr>
+      <w:r>
+        <w:rPr>
+          <w:rFonts w:ascii="Calibri" w:eastAsia="Calibri" w:hAnsi="Calibri" w:cs="Calibri"/>
+          <w:color w:val="000000"/>
+          <w:sz w:val="28"/>
+        </w:rPr>
+        <w:t>SET-30 Add ability to list all stylists by their stylist level.</w:t>
+      </w:r>
+      <w:r>
+        <w:rPr>
+          <w:rFonts w:ascii="Calibri" w:eastAsia="Calibri" w:hAnsi="Calibri" w:cs="Calibri"/>
+          <w:color w:val="000000"/>
+          <w:sz w:val="28"/>
+        </w:rPr>
+        <w:t xml:space="preserve"> (3</w:t>
+      </w:r>
+      <w:r>
+        <w:rPr>
+          <w:rFonts w:ascii="Calibri" w:eastAsia="Calibri" w:hAnsi="Calibri" w:cs="Calibri"/>
+          <w:color w:val="000000"/>
+          <w:sz w:val="28"/>
+        </w:rPr>
+        <w:t xml:space="preserve"> </w:t>
+      </w:r>
+      <w:r>
+        <w:rPr>
+          <w:rFonts w:ascii="Calibri" w:eastAsia="Calibri" w:hAnsi="Calibri" w:cs="Calibri"/>
+          <w:color w:val="000000"/>
+          <w:sz w:val="28"/>
+        </w:rPr>
+        <w:t>story points)</w:t>
+      </w:r>
+    </w:p>
+    <w:p>
+      <w:pPr>
+        <w:pStyle w:val="ListParagraph"/>
+        <w:numPr>
+          <w:ilvl w:val="0"/>
+          <w:numId w:val="3"/>
+        </w:numPr>
+        <w:spacing w:after="58" w:line="276" w:lineRule="auto"/>
+        <w:ind w:hanging="360"/>
+        <w:rPr>
+          <w:rFonts w:ascii="Calibri" w:eastAsia="Calibri" w:hAnsi="Calibri" w:cs="Calibri"/>
+          <w:color w:val="000000"/>
+          <w:sz w:val="28"/>
+        </w:rPr>
+      </w:pPr>
+      <w:r>
+        <w:rPr>
+          <w:rFonts w:ascii="Calibri" w:eastAsia="Calibri" w:hAnsi="Calibri" w:cs="Calibri"/>
+          <w:color w:val="000000"/>
+          <w:sz w:val="28"/>
+        </w:rPr>
+        <w:t>SET-51</w:t>
+      </w:r>
+      <w:r>
+        <w:rPr>
+          <w:rFonts w:ascii="Calibri" w:eastAsia="Calibri" w:hAnsi="Calibri" w:cs="Calibri"/>
+          <w:color w:val="000000"/>
+          <w:sz w:val="28"/>
+        </w:rPr>
+        <w:t xml:space="preserve"> </w:t>
+      </w:r>
+      <w:r>
+        <w:rPr>
+          <w:rFonts w:ascii="Calibri" w:eastAsia="Calibri" w:hAnsi="Calibri" w:cs="Calibri"/>
+          <w:color w:val="000000"/>
+          <w:sz w:val="28"/>
+        </w:rPr>
+        <w:t xml:space="preserve">Create appointment models and </w:t>
+      </w:r>
+      <w:proofErr w:type="spellStart"/>
+      <w:r>
+        <w:rPr>
+          <w:rFonts w:ascii="Calibri" w:eastAsia="Calibri" w:hAnsi="Calibri" w:cs="Calibri"/>
+          <w:color w:val="000000"/>
+          <w:sz w:val="28"/>
+        </w:rPr>
+        <w:t>db</w:t>
+      </w:r>
+      <w:proofErr w:type="spellEnd"/>
+      <w:r>
+        <w:rPr>
+          <w:rFonts w:ascii="Calibri" w:eastAsia="Calibri" w:hAnsi="Calibri" w:cs="Calibri"/>
+          <w:color w:val="000000"/>
+          <w:sz w:val="28"/>
+        </w:rPr>
+        <w:t xml:space="preserve"> table</w:t>
+      </w:r>
+      <w:r>
+        <w:rPr>
+          <w:rFonts w:ascii="Calibri" w:eastAsia="Calibri" w:hAnsi="Calibri" w:cs="Calibri"/>
+          <w:color w:val="000000"/>
+          <w:sz w:val="28"/>
+        </w:rPr>
+        <w:t xml:space="preserve"> (2</w:t>
+      </w:r>
+      <w:r>
+        <w:rPr>
+          <w:rFonts w:ascii="Calibri" w:eastAsia="Calibri" w:hAnsi="Calibri" w:cs="Calibri"/>
+          <w:color w:val="000000"/>
+          <w:sz w:val="28"/>
+        </w:rPr>
+        <w:t xml:space="preserve"> </w:t>
+      </w:r>
+      <w:r>
+        <w:rPr>
+          <w:rFonts w:ascii="Calibri" w:eastAsia="Calibri" w:hAnsi="Calibri" w:cs="Calibri"/>
+          <w:color w:val="000000"/>
+          <w:sz w:val="28"/>
+        </w:rPr>
+        <w:t>story points)</w:t>
+      </w:r>
+    </w:p>
+    <w:p>
+      <w:pPr>
+        <w:pStyle w:val="ListParagraph"/>
+        <w:numPr>
+          <w:ilvl w:val="0"/>
+          <w:numId w:val="3"/>
+        </w:numPr>
+        <w:spacing w:after="58" w:line="276" w:lineRule="auto"/>
+        <w:ind w:hanging="360"/>
+        <w:rPr>
+          <w:rFonts w:ascii="Calibri" w:eastAsia="Calibri" w:hAnsi="Calibri" w:cs="Calibri"/>
+          <w:color w:val="000000"/>
+          <w:sz w:val="28"/>
+        </w:rPr>
+      </w:pPr>
+      <w:r>
+        <w:rPr>
+          <w:rFonts w:ascii="Calibri" w:eastAsia="Calibri" w:hAnsi="Calibri" w:cs="Calibri"/>
+          <w:color w:val="000000"/>
+          <w:sz w:val="28"/>
+        </w:rPr>
+        <w:t>SET-54</w:t>
+      </w:r>
+      <w:r>
+        <w:rPr>
+          <w:rFonts w:ascii="Calibri" w:eastAsia="Calibri" w:hAnsi="Calibri" w:cs="Calibri"/>
+          <w:color w:val="000000"/>
+          <w:sz w:val="28"/>
+        </w:rPr>
+        <w:t xml:space="preserve"> </w:t>
+      </w:r>
+      <w:r>
+        <w:rPr>
+          <w:rFonts w:ascii="Calibri" w:eastAsia="Calibri" w:hAnsi="Calibri" w:cs="Calibri"/>
+          <w:color w:val="000000"/>
+          <w:sz w:val="28"/>
+        </w:rPr>
+        <w:t>Create appointment service and controller</w:t>
+      </w:r>
+      <w:r>
+        <w:rPr>
+          <w:rFonts w:ascii="Calibri" w:eastAsia="Calibri" w:hAnsi="Calibri" w:cs="Calibri"/>
+          <w:color w:val="000000"/>
+          <w:sz w:val="28"/>
+        </w:rPr>
+        <w:t xml:space="preserve"> (3</w:t>
+      </w:r>
+      <w:r>
+        <w:rPr>
+          <w:rFonts w:ascii="Calibri" w:eastAsia="Calibri" w:hAnsi="Calibri" w:cs="Calibri"/>
+          <w:color w:val="000000"/>
+          <w:sz w:val="28"/>
+        </w:rPr>
+        <w:t xml:space="preserve"> </w:t>
+      </w:r>
+      <w:r>
+        <w:rPr>
+          <w:rFonts w:ascii="Calibri" w:eastAsia="Calibri" w:hAnsi="Calibri" w:cs="Calibri"/>
+          <w:color w:val="000000"/>
+          <w:sz w:val="28"/>
+        </w:rPr>
+        <w:t>story points)</w:t>
+      </w:r>
+    </w:p>
+    <w:p>
+      <w:pPr>
+        <w:pStyle w:val="ListParagraph"/>
+        <w:numPr>
+          <w:ilvl w:val="0"/>
+          <w:numId w:val="3"/>
+        </w:numPr>
+        <w:spacing w:after="58" w:line="276" w:lineRule="auto"/>
+        <w:ind w:hanging="360"/>
+        <w:rPr>
+          <w:rFonts w:ascii="Calibri" w:eastAsia="Calibri" w:hAnsi="Calibri" w:cs="Calibri"/>
+          <w:color w:val="000000"/>
+          <w:sz w:val="28"/>
+        </w:rPr>
+      </w:pPr>
+      <w:r>
+        <w:rPr>
+          <w:rFonts w:ascii="Calibri" w:eastAsia="Calibri" w:hAnsi="Calibri" w:cs="Calibri"/>
+          <w:color w:val="000000"/>
+          <w:sz w:val="28"/>
+        </w:rPr>
+        <w:t>SET-55</w:t>
+      </w:r>
+      <w:r>
+        <w:rPr>
+          <w:rFonts w:ascii="Calibri" w:eastAsia="Calibri" w:hAnsi="Calibri" w:cs="Calibri"/>
+          <w:color w:val="000000"/>
+          <w:sz w:val="28"/>
+        </w:rPr>
+        <w:t xml:space="preserve"> </w:t>
+      </w:r>
+      <w:r>
+        <w:rPr>
+          <w:rFonts w:ascii="Calibri" w:eastAsia="Calibri" w:hAnsi="Calibri" w:cs="Calibri"/>
+          <w:color w:val="000000"/>
+          <w:sz w:val="28"/>
+        </w:rPr>
+        <w:t>Create appointment UI page</w:t>
+      </w:r>
+      <w:r>
+        <w:rPr>
+          <w:rFonts w:ascii="Calibri" w:eastAsia="Calibri" w:hAnsi="Calibri" w:cs="Calibri"/>
+          <w:color w:val="000000"/>
+          <w:sz w:val="28"/>
+        </w:rPr>
+        <w:t xml:space="preserve"> (3</w:t>
+      </w:r>
+      <w:r>
+        <w:rPr>
+          <w:rFonts w:ascii="Calibri" w:eastAsia="Calibri" w:hAnsi="Calibri" w:cs="Calibri"/>
+          <w:color w:val="000000"/>
+          <w:sz w:val="28"/>
+        </w:rPr>
+        <w:t xml:space="preserve"> </w:t>
+      </w:r>
+      <w:r>
+        <w:rPr>
+          <w:rFonts w:ascii="Calibri" w:eastAsia="Calibri" w:hAnsi="Calibri" w:cs="Calibri"/>
+          <w:color w:val="000000"/>
+          <w:sz w:val="28"/>
+        </w:rPr>
+        <w:t>story points)</w:t>
+      </w:r>
+    </w:p>
+    <w:p>
+      <w:pPr>
+        <w:pStyle w:val="ListParagraph"/>
+        <w:numPr>
+          <w:ilvl w:val="0"/>
+          <w:numId w:val="3"/>
+        </w:numPr>
+        <w:spacing w:after="58" w:line="276" w:lineRule="auto"/>
+        <w:ind w:hanging="360"/>
+        <w:rPr>
+          <w:rFonts w:ascii="Calibri" w:eastAsia="Calibri" w:hAnsi="Calibri" w:cs="Calibri"/>
+          <w:color w:val="000000"/>
+          <w:sz w:val="28"/>
+        </w:rPr>
+      </w:pPr>
+      <w:r>
+        <w:rPr>
+          <w:rFonts w:ascii="Calibri" w:eastAsia="Calibri" w:hAnsi="Calibri" w:cs="Calibri"/>
+          <w:color w:val="000000"/>
+          <w:sz w:val="28"/>
+        </w:rPr>
+        <w:t>SET-31</w:t>
+      </w:r>
+      <w:r>
+        <w:rPr>
+          <w:rFonts w:ascii="Calibri" w:eastAsia="Calibri" w:hAnsi="Calibri" w:cs="Calibri"/>
+          <w:color w:val="000000"/>
+          <w:sz w:val="28"/>
+        </w:rPr>
+        <w:t xml:space="preserve"> </w:t>
+      </w:r>
+      <w:r>
+        <w:rPr>
+          <w:rFonts w:ascii="Calibri" w:eastAsia="Calibri" w:hAnsi="Calibri" w:cs="Calibri"/>
+          <w:color w:val="000000"/>
+          <w:sz w:val="28"/>
+        </w:rPr>
+        <w:t xml:space="preserve">Create unavailability models and </w:t>
+      </w:r>
+      <w:proofErr w:type="spellStart"/>
+      <w:r>
+        <w:rPr>
+          <w:rFonts w:ascii="Calibri" w:eastAsia="Calibri" w:hAnsi="Calibri" w:cs="Calibri"/>
+          <w:color w:val="000000"/>
+          <w:sz w:val="28"/>
+        </w:rPr>
+        <w:t>db</w:t>
+      </w:r>
+      <w:proofErr w:type="spellEnd"/>
+      <w:r>
+        <w:rPr>
+          <w:rFonts w:ascii="Calibri" w:eastAsia="Calibri" w:hAnsi="Calibri" w:cs="Calibri"/>
+          <w:color w:val="000000"/>
+          <w:sz w:val="28"/>
+        </w:rPr>
+        <w:t xml:space="preserve"> table</w:t>
+      </w:r>
+      <w:r>
+        <w:rPr>
+          <w:rFonts w:ascii="Calibri" w:eastAsia="Calibri" w:hAnsi="Calibri" w:cs="Calibri"/>
+          <w:color w:val="000000"/>
+          <w:sz w:val="28"/>
+        </w:rPr>
+        <w:t xml:space="preserve"> (2</w:t>
+      </w:r>
+      <w:r>
+        <w:rPr>
+          <w:rFonts w:ascii="Calibri" w:eastAsia="Calibri" w:hAnsi="Calibri" w:cs="Calibri"/>
+          <w:color w:val="000000"/>
+          <w:sz w:val="28"/>
+        </w:rPr>
+        <w:t xml:space="preserve"> </w:t>
+      </w:r>
+      <w:r>
+        <w:rPr>
+          <w:rFonts w:ascii="Calibri" w:eastAsia="Calibri" w:hAnsi="Calibri" w:cs="Calibri"/>
+          <w:color w:val="000000"/>
+          <w:sz w:val="28"/>
+        </w:rPr>
+        <w:t>story points)</w:t>
+      </w:r>
+    </w:p>
+    <w:p>
+      <w:pPr>
+        <w:pStyle w:val="ListParagraph"/>
+        <w:numPr>
+          <w:ilvl w:val="0"/>
+          <w:numId w:val="3"/>
+        </w:numPr>
+        <w:spacing w:after="58" w:line="276" w:lineRule="auto"/>
+        <w:ind w:hanging="360"/>
+        <w:rPr>
+          <w:rFonts w:ascii="Calibri" w:eastAsia="Calibri" w:hAnsi="Calibri" w:cs="Calibri"/>
+          <w:color w:val="000000"/>
+          <w:sz w:val="28"/>
+        </w:rPr>
+      </w:pPr>
+      <w:r>
+        <w:rPr>
+          <w:rFonts w:ascii="Calibri" w:eastAsia="Calibri" w:hAnsi="Calibri" w:cs="Calibri"/>
+          <w:color w:val="000000"/>
+          <w:sz w:val="28"/>
+        </w:rPr>
+        <w:t>SET-56</w:t>
+      </w:r>
+      <w:r>
+        <w:rPr>
+          <w:rFonts w:ascii="Calibri" w:eastAsia="Calibri" w:hAnsi="Calibri" w:cs="Calibri"/>
+          <w:color w:val="000000"/>
+          <w:sz w:val="28"/>
+        </w:rPr>
+        <w:t xml:space="preserve"> </w:t>
+      </w:r>
+      <w:r>
+        <w:rPr>
+          <w:rFonts w:ascii="Calibri" w:eastAsia="Calibri" w:hAnsi="Calibri" w:cs="Calibri"/>
+          <w:color w:val="000000"/>
+          <w:sz w:val="28"/>
+        </w:rPr>
+        <w:t>Create unavailability service and controller</w:t>
+      </w:r>
+      <w:r>
+        <w:rPr>
+          <w:rFonts w:ascii="Calibri" w:eastAsia="Calibri" w:hAnsi="Calibri" w:cs="Calibri"/>
+          <w:color w:val="000000"/>
+          <w:sz w:val="28"/>
+        </w:rPr>
+        <w:t xml:space="preserve"> (3</w:t>
+      </w:r>
+      <w:r>
+        <w:rPr>
+          <w:rFonts w:ascii="Calibri" w:eastAsia="Calibri" w:hAnsi="Calibri" w:cs="Calibri"/>
+          <w:color w:val="000000"/>
+          <w:sz w:val="28"/>
+        </w:rPr>
+        <w:t xml:space="preserve"> </w:t>
+      </w:r>
+      <w:r>
+        <w:rPr>
+          <w:rFonts w:ascii="Calibri" w:eastAsia="Calibri" w:hAnsi="Calibri" w:cs="Calibri"/>
+          <w:color w:val="000000"/>
+          <w:sz w:val="28"/>
+        </w:rPr>
+        <w:t>story points)</w:t>
+      </w:r>
+    </w:p>
+    <w:p>
+      <w:pPr>
+        <w:pStyle w:val="ListParagraph"/>
+        <w:numPr>
+          <w:ilvl w:val="0"/>
+          <w:numId w:val="3"/>
+        </w:numPr>
+        <w:spacing w:after="58" w:line="276" w:lineRule="auto"/>
+        <w:ind w:hanging="360"/>
+        <w:rPr>
+          <w:rFonts w:ascii="Calibri" w:eastAsia="Calibri" w:hAnsi="Calibri" w:cs="Calibri"/>
+          <w:color w:val="000000"/>
+          <w:sz w:val="28"/>
+        </w:rPr>
+      </w:pPr>
+      <w:r>
+        <w:rPr>
+          <w:rFonts w:ascii="Calibri" w:eastAsia="Calibri" w:hAnsi="Calibri" w:cs="Calibri"/>
+          <w:color w:val="000000"/>
+          <w:sz w:val="28"/>
+        </w:rPr>
+        <w:t>SET-57</w:t>
+      </w:r>
+      <w:r>
+        <w:rPr>
+          <w:rFonts w:ascii="Calibri" w:eastAsia="Calibri" w:hAnsi="Calibri" w:cs="Calibri"/>
+          <w:color w:val="000000"/>
+          <w:sz w:val="28"/>
+        </w:rPr>
+        <w:t xml:space="preserve"> </w:t>
+      </w:r>
+      <w:r>
+        <w:rPr>
+          <w:rFonts w:ascii="Calibri" w:eastAsia="Calibri" w:hAnsi="Calibri" w:cs="Calibri"/>
+          <w:color w:val="000000"/>
+          <w:sz w:val="28"/>
+        </w:rPr>
+        <w:t>Create unavailability UI page</w:t>
+      </w:r>
+      <w:r>
+        <w:rPr>
+          <w:rFonts w:ascii="Calibri" w:eastAsia="Calibri" w:hAnsi="Calibri" w:cs="Calibri"/>
+          <w:color w:val="000000"/>
+          <w:sz w:val="28"/>
+        </w:rPr>
+        <w:t xml:space="preserve"> (3</w:t>
+      </w:r>
+      <w:r>
+        <w:rPr>
+          <w:rFonts w:ascii="Calibri" w:eastAsia="Calibri" w:hAnsi="Calibri" w:cs="Calibri"/>
+          <w:color w:val="000000"/>
+          <w:sz w:val="28"/>
+        </w:rPr>
+        <w:t xml:space="preserve"> </w:t>
+      </w:r>
+      <w:r>
+        <w:rPr>
+          <w:rFonts w:ascii="Calibri" w:eastAsia="Calibri" w:hAnsi="Calibri" w:cs="Calibri"/>
+          <w:color w:val="000000"/>
+          <w:sz w:val="28"/>
+        </w:rPr>
+        <w:t>story points)</w:t>
+      </w:r>
+    </w:p>
+    <w:p>
+      <w:pPr>
+        <w:pStyle w:val="ListParagraph"/>
+        <w:numPr>
+          <w:ilvl w:val="0"/>
+          <w:numId w:val="3"/>
+        </w:numPr>
+        <w:spacing w:after="58" w:line="276" w:lineRule="auto"/>
+        <w:ind w:hanging="360"/>
+        <w:rPr>
+          <w:rFonts w:ascii="Calibri" w:eastAsia="Calibri" w:hAnsi="Calibri" w:cs="Calibri"/>
+          <w:color w:val="000000"/>
+          <w:sz w:val="28"/>
+        </w:rPr>
+      </w:pPr>
+      <w:r>
+        <w:rPr>
+          <w:rFonts w:ascii="Calibri" w:eastAsia="Calibri" w:hAnsi="Calibri" w:cs="Calibri"/>
+          <w:color w:val="000000"/>
+          <w:sz w:val="28"/>
+        </w:rPr>
+        <w:t>SET-58</w:t>
+      </w:r>
+      <w:r>
+        <w:rPr>
+          <w:rFonts w:ascii="Calibri" w:eastAsia="Calibri" w:hAnsi="Calibri" w:cs="Calibri"/>
+          <w:color w:val="000000"/>
+          <w:sz w:val="28"/>
+        </w:rPr>
+        <w:t xml:space="preserve"> </w:t>
+      </w:r>
+      <w:r>
+        <w:rPr>
+          <w:rFonts w:ascii="Calibri" w:eastAsia="Calibri" w:hAnsi="Calibri" w:cs="Calibri"/>
+          <w:color w:val="000000"/>
+          <w:sz w:val="28"/>
+        </w:rPr>
+        <w:t>Create UI page to show stylist schedule</w:t>
+      </w:r>
+      <w:r>
+        <w:rPr>
+          <w:rFonts w:ascii="Calibri" w:eastAsia="Calibri" w:hAnsi="Calibri" w:cs="Calibri"/>
+          <w:color w:val="000000"/>
+          <w:sz w:val="28"/>
+        </w:rPr>
+        <w:t xml:space="preserve"> (2 story points)</w:t>
+      </w:r>
+    </w:p>
+    <w:p>
+      <w:pPr>
+        <w:spacing w:after="58" w:line="240" w:lineRule="auto"/>
+        <w:rPr>
+          <w:rFonts w:ascii="Calibri" w:eastAsia="Calibri" w:hAnsi="Calibri" w:cs="Calibri"/>
+          <w:color w:val="000000"/>
+          <w:sz w:val="28"/>
+        </w:rPr>
+      </w:pPr>
+    </w:p>
+    <w:p>
+      <w:pPr>
         <w:spacing w:after="0" w:line="240" w:lineRule="auto"/>
         <w:rPr>
           <w:rFonts w:ascii="Calibri" w:eastAsia="Calibri" w:hAnsi="Calibri" w:cs="Calibri"/>
@@ -499,800 +1286,6 @@
           <w:sz w:val="28"/>
         </w:rPr>
         <w:t>Create a website where customers can make appointments, review services, and see list of stylists. Include functionality for admins to manage appointments, manage list of stylists, and edit information. Include functionality for stylists to manage their own schedules.</w:t>
-      </w:r>
-    </w:p>
-    <w:p>
-      <w:pPr>
-        <w:numPr>
-          <w:ilvl w:val="0"/>
-          <w:numId w:val="2"/>
-        </w:numPr>
-        <w:spacing w:after="58" w:line="276" w:lineRule="auto"/>
-        <w:ind w:left="720" w:hanging="360"/>
-        <w:rPr>
-          <w:rFonts w:ascii="Calibri" w:eastAsia="Calibri" w:hAnsi="Calibri" w:cs="Calibri"/>
-          <w:color w:val="000000"/>
-          <w:sz w:val="28"/>
-        </w:rPr>
-      </w:pPr>
-      <w:r>
-        <w:rPr>
-          <w:rFonts w:ascii="Calibri" w:eastAsia="Calibri" w:hAnsi="Calibri" w:cs="Calibri"/>
-          <w:color w:val="000000"/>
-          <w:sz w:val="28"/>
-        </w:rPr>
-        <w:t>Epic SET-28 Add Stylist CRUD Features</w:t>
-      </w:r>
-    </w:p>
-    <w:p>
-      <w:pPr>
-        <w:numPr>
-          <w:ilvl w:val="0"/>
-          <w:numId w:val="3"/>
-        </w:numPr>
-        <w:spacing w:after="58" w:line="276" w:lineRule="auto"/>
-        <w:ind w:left="1800" w:hanging="360"/>
-        <w:rPr>
-          <w:rFonts w:ascii="Calibri" w:eastAsia="Calibri" w:hAnsi="Calibri" w:cs="Calibri"/>
-          <w:color w:val="000000"/>
-          <w:sz w:val="28"/>
-        </w:rPr>
-      </w:pPr>
-      <w:r>
-        <w:rPr>
-          <w:rFonts w:ascii="Calibri" w:eastAsia="Calibri" w:hAnsi="Calibri" w:cs="Calibri"/>
-          <w:color w:val="000000"/>
-          <w:sz w:val="28"/>
-        </w:rPr>
-        <w:t>SET-20</w:t>
-      </w:r>
-      <w:r>
-        <w:rPr>
-          <w:rFonts w:ascii="Calibri" w:eastAsia="Calibri" w:hAnsi="Calibri" w:cs="Calibri"/>
-          <w:color w:val="000000"/>
-          <w:sz w:val="28"/>
-        </w:rPr>
-        <w:t xml:space="preserve"> </w:t>
-      </w:r>
-      <w:r>
-        <w:rPr>
-          <w:rFonts w:ascii="Calibri" w:eastAsia="Calibri" w:hAnsi="Calibri" w:cs="Calibri"/>
-          <w:color w:val="000000"/>
-          <w:sz w:val="28"/>
-        </w:rPr>
-        <w:t>Add stylist delete/inactivate functionality</w:t>
-      </w:r>
-      <w:r>
-        <w:rPr>
-          <w:rFonts w:ascii="Calibri" w:eastAsia="Calibri" w:hAnsi="Calibri" w:cs="Calibri"/>
-          <w:color w:val="000000"/>
-          <w:sz w:val="28"/>
-        </w:rPr>
-        <w:t xml:space="preserve"> (2</w:t>
-      </w:r>
-      <w:r>
-        <w:rPr>
-          <w:rFonts w:ascii="Calibri" w:eastAsia="Calibri" w:hAnsi="Calibri" w:cs="Calibri"/>
-          <w:color w:val="000000"/>
-          <w:sz w:val="28"/>
-        </w:rPr>
-        <w:t xml:space="preserve"> </w:t>
-      </w:r>
-      <w:r>
-        <w:rPr>
-          <w:rFonts w:ascii="Calibri" w:eastAsia="Calibri" w:hAnsi="Calibri" w:cs="Calibri"/>
-          <w:color w:val="000000"/>
-          <w:sz w:val="28"/>
-        </w:rPr>
-        <w:t>story points)</w:t>
-      </w:r>
-    </w:p>
-    <w:p>
-      <w:pPr>
-        <w:numPr>
-          <w:ilvl w:val="0"/>
-          <w:numId w:val="3"/>
-        </w:numPr>
-        <w:spacing w:after="58" w:line="276" w:lineRule="auto"/>
-        <w:ind w:left="1800" w:hanging="360"/>
-        <w:rPr>
-          <w:rFonts w:ascii="Calibri" w:eastAsia="Calibri" w:hAnsi="Calibri" w:cs="Calibri"/>
-          <w:color w:val="000000"/>
-          <w:sz w:val="28"/>
-        </w:rPr>
-      </w:pPr>
-      <w:r>
-        <w:rPr>
-          <w:rFonts w:ascii="Calibri" w:eastAsia="Calibri" w:hAnsi="Calibri" w:cs="Calibri"/>
-          <w:color w:val="000000"/>
-          <w:sz w:val="28"/>
-        </w:rPr>
-        <w:t>SET-23</w:t>
-      </w:r>
-      <w:r>
-        <w:rPr>
-          <w:rFonts w:ascii="Calibri" w:eastAsia="Calibri" w:hAnsi="Calibri" w:cs="Calibri"/>
-          <w:color w:val="000000"/>
-          <w:sz w:val="28"/>
-        </w:rPr>
-        <w:t xml:space="preserve"> </w:t>
-      </w:r>
-      <w:r>
-        <w:rPr>
-          <w:rFonts w:ascii="Calibri" w:eastAsia="Calibri" w:hAnsi="Calibri" w:cs="Calibri"/>
-          <w:color w:val="000000"/>
-          <w:sz w:val="28"/>
-        </w:rPr>
-        <w:t>Add stylist update functionality</w:t>
-      </w:r>
-      <w:r>
-        <w:rPr>
-          <w:rFonts w:ascii="Calibri" w:eastAsia="Calibri" w:hAnsi="Calibri" w:cs="Calibri"/>
-          <w:color w:val="000000"/>
-          <w:sz w:val="28"/>
-        </w:rPr>
-        <w:t xml:space="preserve"> (2</w:t>
-      </w:r>
-      <w:r>
-        <w:rPr>
-          <w:rFonts w:ascii="Calibri" w:eastAsia="Calibri" w:hAnsi="Calibri" w:cs="Calibri"/>
-          <w:color w:val="000000"/>
-          <w:sz w:val="28"/>
-        </w:rPr>
-        <w:t xml:space="preserve"> </w:t>
-      </w:r>
-      <w:r>
-        <w:rPr>
-          <w:rFonts w:ascii="Calibri" w:eastAsia="Calibri" w:hAnsi="Calibri" w:cs="Calibri"/>
-          <w:color w:val="000000"/>
-          <w:sz w:val="28"/>
-        </w:rPr>
-        <w:t>story points)</w:t>
-      </w:r>
-    </w:p>
-    <w:p>
-      <w:pPr>
-        <w:pStyle w:val="ListParagraph"/>
-        <w:numPr>
-          <w:ilvl w:val="0"/>
-          <w:numId w:val="3"/>
-        </w:numPr>
-        <w:spacing w:after="58" w:line="276" w:lineRule="auto"/>
-        <w:ind w:hanging="360"/>
-        <w:rPr>
-          <w:rFonts w:ascii="Calibri" w:eastAsia="Calibri" w:hAnsi="Calibri" w:cs="Calibri"/>
-          <w:color w:val="000000"/>
-          <w:sz w:val="28"/>
-        </w:rPr>
-      </w:pPr>
-      <w:r>
-        <w:rPr>
-          <w:rFonts w:ascii="Calibri" w:eastAsia="Calibri" w:hAnsi="Calibri" w:cs="Calibri"/>
-          <w:color w:val="000000"/>
-          <w:sz w:val="28"/>
-        </w:rPr>
-        <w:t>SET-76 integrate additional CRUD features to stylist page</w:t>
-      </w:r>
-      <w:r>
-        <w:rPr>
-          <w:rFonts w:ascii="Calibri" w:eastAsia="Calibri" w:hAnsi="Calibri" w:cs="Calibri"/>
-          <w:color w:val="000000"/>
-          <w:sz w:val="28"/>
-        </w:rPr>
-        <w:t xml:space="preserve"> (2</w:t>
-      </w:r>
-      <w:r>
-        <w:rPr>
-          <w:rFonts w:ascii="Calibri" w:eastAsia="Calibri" w:hAnsi="Calibri" w:cs="Calibri"/>
-          <w:color w:val="000000"/>
-          <w:sz w:val="28"/>
-        </w:rPr>
-        <w:t xml:space="preserve"> </w:t>
-      </w:r>
-      <w:r>
-        <w:rPr>
-          <w:rFonts w:ascii="Calibri" w:eastAsia="Calibri" w:hAnsi="Calibri" w:cs="Calibri"/>
-          <w:color w:val="000000"/>
-          <w:sz w:val="28"/>
-        </w:rPr>
-        <w:t>story points)</w:t>
-      </w:r>
-    </w:p>
-    <w:p>
-      <w:pPr>
-        <w:pStyle w:val="ListParagraph"/>
-        <w:numPr>
-          <w:ilvl w:val="0"/>
-          <w:numId w:val="3"/>
-        </w:numPr>
-        <w:spacing w:after="58" w:line="276" w:lineRule="auto"/>
-        <w:ind w:hanging="360"/>
-        <w:rPr>
-          <w:rFonts w:ascii="Calibri" w:eastAsia="Calibri" w:hAnsi="Calibri" w:cs="Calibri"/>
-          <w:color w:val="000000"/>
-          <w:sz w:val="28"/>
-        </w:rPr>
-      </w:pPr>
-      <w:r>
-        <w:rPr>
-          <w:rFonts w:ascii="Calibri" w:eastAsia="Calibri" w:hAnsi="Calibri" w:cs="Calibri"/>
-          <w:color w:val="000000"/>
-          <w:sz w:val="28"/>
-        </w:rPr>
-        <w:t>SET-73</w:t>
-      </w:r>
-      <w:r>
-        <w:rPr>
-          <w:rFonts w:ascii="Calibri" w:eastAsia="Calibri" w:hAnsi="Calibri" w:cs="Calibri"/>
-          <w:color w:val="000000"/>
-          <w:sz w:val="28"/>
-        </w:rPr>
-        <w:t xml:space="preserve"> </w:t>
-      </w:r>
-      <w:r>
-        <w:rPr>
-          <w:rFonts w:ascii="Calibri" w:eastAsia="Calibri" w:hAnsi="Calibri" w:cs="Calibri"/>
-          <w:color w:val="000000"/>
-          <w:sz w:val="28"/>
-        </w:rPr>
-        <w:t>allow add stylist image in create stylist functionality</w:t>
-      </w:r>
-      <w:r>
-        <w:rPr>
-          <w:rFonts w:ascii="Calibri" w:eastAsia="Calibri" w:hAnsi="Calibri" w:cs="Calibri"/>
-          <w:color w:val="000000"/>
-          <w:sz w:val="28"/>
-        </w:rPr>
-        <w:t xml:space="preserve"> (3</w:t>
-      </w:r>
-      <w:r>
-        <w:rPr>
-          <w:rFonts w:ascii="Calibri" w:eastAsia="Calibri" w:hAnsi="Calibri" w:cs="Calibri"/>
-          <w:color w:val="000000"/>
-          <w:sz w:val="28"/>
-        </w:rPr>
-        <w:t xml:space="preserve"> </w:t>
-      </w:r>
-      <w:r>
-        <w:rPr>
-          <w:rFonts w:ascii="Calibri" w:eastAsia="Calibri" w:hAnsi="Calibri" w:cs="Calibri"/>
-          <w:color w:val="000000"/>
-          <w:sz w:val="28"/>
-        </w:rPr>
-        <w:t xml:space="preserve">story points) </w:t>
-      </w:r>
-    </w:p>
-    <w:p>
-      <w:pPr>
-        <w:pStyle w:val="ListParagraph"/>
-        <w:numPr>
-          <w:ilvl w:val="0"/>
-          <w:numId w:val="3"/>
-        </w:numPr>
-        <w:spacing w:after="58" w:line="276" w:lineRule="auto"/>
-        <w:ind w:hanging="360"/>
-        <w:rPr>
-          <w:rFonts w:ascii="Calibri" w:eastAsia="Calibri" w:hAnsi="Calibri" w:cs="Calibri"/>
-          <w:color w:val="000000"/>
-          <w:sz w:val="28"/>
-        </w:rPr>
-      </w:pPr>
-      <w:r>
-        <w:rPr>
-          <w:rFonts w:ascii="Calibri" w:eastAsia="Calibri" w:hAnsi="Calibri" w:cs="Calibri"/>
-          <w:color w:val="000000"/>
-          <w:sz w:val="28"/>
-        </w:rPr>
-        <w:t>SET-30 Add ability to list all stylists by their stylist level.</w:t>
-      </w:r>
-      <w:r>
-        <w:rPr>
-          <w:rFonts w:ascii="Calibri" w:eastAsia="Calibri" w:hAnsi="Calibri" w:cs="Calibri"/>
-          <w:color w:val="000000"/>
-          <w:sz w:val="28"/>
-        </w:rPr>
-        <w:t xml:space="preserve"> (3</w:t>
-      </w:r>
-      <w:r>
-        <w:rPr>
-          <w:rFonts w:ascii="Calibri" w:eastAsia="Calibri" w:hAnsi="Calibri" w:cs="Calibri"/>
-          <w:color w:val="000000"/>
-          <w:sz w:val="28"/>
-        </w:rPr>
-        <w:t xml:space="preserve"> </w:t>
-      </w:r>
-      <w:r>
-        <w:rPr>
-          <w:rFonts w:ascii="Calibri" w:eastAsia="Calibri" w:hAnsi="Calibri" w:cs="Calibri"/>
-          <w:color w:val="000000"/>
-          <w:sz w:val="28"/>
-        </w:rPr>
-        <w:t>story points)</w:t>
-      </w:r>
-    </w:p>
-    <w:p>
-      <w:pPr>
-        <w:pStyle w:val="ListParagraph"/>
-        <w:numPr>
-          <w:ilvl w:val="0"/>
-          <w:numId w:val="3"/>
-        </w:numPr>
-        <w:spacing w:after="58" w:line="276" w:lineRule="auto"/>
-        <w:ind w:hanging="360"/>
-        <w:rPr>
-          <w:rFonts w:ascii="Calibri" w:eastAsia="Calibri" w:hAnsi="Calibri" w:cs="Calibri"/>
-          <w:color w:val="000000"/>
-          <w:sz w:val="28"/>
-        </w:rPr>
-      </w:pPr>
-      <w:r>
-        <w:rPr>
-          <w:rFonts w:ascii="Calibri" w:eastAsia="Calibri" w:hAnsi="Calibri" w:cs="Calibri"/>
-          <w:color w:val="000000"/>
-          <w:sz w:val="28"/>
-        </w:rPr>
-        <w:t>SET-51</w:t>
-      </w:r>
-      <w:r>
-        <w:rPr>
-          <w:rFonts w:ascii="Calibri" w:eastAsia="Calibri" w:hAnsi="Calibri" w:cs="Calibri"/>
-          <w:color w:val="000000"/>
-          <w:sz w:val="28"/>
-        </w:rPr>
-        <w:t xml:space="preserve"> </w:t>
-      </w:r>
-      <w:r>
-        <w:rPr>
-          <w:rFonts w:ascii="Calibri" w:eastAsia="Calibri" w:hAnsi="Calibri" w:cs="Calibri"/>
-          <w:color w:val="000000"/>
-          <w:sz w:val="28"/>
-        </w:rPr>
-        <w:t xml:space="preserve">Create appointment models and </w:t>
-      </w:r>
-      <w:proofErr w:type="spellStart"/>
-      <w:r>
-        <w:rPr>
-          <w:rFonts w:ascii="Calibri" w:eastAsia="Calibri" w:hAnsi="Calibri" w:cs="Calibri"/>
-          <w:color w:val="000000"/>
-          <w:sz w:val="28"/>
-        </w:rPr>
-        <w:t>db</w:t>
-      </w:r>
-      <w:proofErr w:type="spellEnd"/>
-      <w:r>
-        <w:rPr>
-          <w:rFonts w:ascii="Calibri" w:eastAsia="Calibri" w:hAnsi="Calibri" w:cs="Calibri"/>
-          <w:color w:val="000000"/>
-          <w:sz w:val="28"/>
-        </w:rPr>
-        <w:t xml:space="preserve"> table</w:t>
-      </w:r>
-      <w:r>
-        <w:rPr>
-          <w:rFonts w:ascii="Calibri" w:eastAsia="Calibri" w:hAnsi="Calibri" w:cs="Calibri"/>
-          <w:color w:val="000000"/>
-          <w:sz w:val="28"/>
-        </w:rPr>
-        <w:t xml:space="preserve"> (2</w:t>
-      </w:r>
-      <w:r>
-        <w:rPr>
-          <w:rFonts w:ascii="Calibri" w:eastAsia="Calibri" w:hAnsi="Calibri" w:cs="Calibri"/>
-          <w:color w:val="000000"/>
-          <w:sz w:val="28"/>
-        </w:rPr>
-        <w:t xml:space="preserve"> </w:t>
-      </w:r>
-      <w:r>
-        <w:rPr>
-          <w:rFonts w:ascii="Calibri" w:eastAsia="Calibri" w:hAnsi="Calibri" w:cs="Calibri"/>
-          <w:color w:val="000000"/>
-          <w:sz w:val="28"/>
-        </w:rPr>
-        <w:t>story points)</w:t>
-      </w:r>
-    </w:p>
-    <w:p>
-      <w:pPr>
-        <w:pStyle w:val="ListParagraph"/>
-        <w:numPr>
-          <w:ilvl w:val="0"/>
-          <w:numId w:val="3"/>
-        </w:numPr>
-        <w:spacing w:after="58" w:line="276" w:lineRule="auto"/>
-        <w:ind w:hanging="360"/>
-        <w:rPr>
-          <w:rFonts w:ascii="Calibri" w:eastAsia="Calibri" w:hAnsi="Calibri" w:cs="Calibri"/>
-          <w:color w:val="000000"/>
-          <w:sz w:val="28"/>
-        </w:rPr>
-      </w:pPr>
-      <w:r>
-        <w:rPr>
-          <w:rFonts w:ascii="Calibri" w:eastAsia="Calibri" w:hAnsi="Calibri" w:cs="Calibri"/>
-          <w:color w:val="000000"/>
-          <w:sz w:val="28"/>
-        </w:rPr>
-        <w:t>SET-54</w:t>
-      </w:r>
-      <w:r>
-        <w:rPr>
-          <w:rFonts w:ascii="Calibri" w:eastAsia="Calibri" w:hAnsi="Calibri" w:cs="Calibri"/>
-          <w:color w:val="000000"/>
-          <w:sz w:val="28"/>
-        </w:rPr>
-        <w:t xml:space="preserve"> </w:t>
-      </w:r>
-      <w:r>
-        <w:rPr>
-          <w:rFonts w:ascii="Calibri" w:eastAsia="Calibri" w:hAnsi="Calibri" w:cs="Calibri"/>
-          <w:color w:val="000000"/>
-          <w:sz w:val="28"/>
-        </w:rPr>
-        <w:t>Create appointment service and controller</w:t>
-      </w:r>
-      <w:r>
-        <w:rPr>
-          <w:rFonts w:ascii="Calibri" w:eastAsia="Calibri" w:hAnsi="Calibri" w:cs="Calibri"/>
-          <w:color w:val="000000"/>
-          <w:sz w:val="28"/>
-        </w:rPr>
-        <w:t xml:space="preserve"> (3</w:t>
-      </w:r>
-      <w:r>
-        <w:rPr>
-          <w:rFonts w:ascii="Calibri" w:eastAsia="Calibri" w:hAnsi="Calibri" w:cs="Calibri"/>
-          <w:color w:val="000000"/>
-          <w:sz w:val="28"/>
-        </w:rPr>
-        <w:t xml:space="preserve"> </w:t>
-      </w:r>
-      <w:r>
-        <w:rPr>
-          <w:rFonts w:ascii="Calibri" w:eastAsia="Calibri" w:hAnsi="Calibri" w:cs="Calibri"/>
-          <w:color w:val="000000"/>
-          <w:sz w:val="28"/>
-        </w:rPr>
-        <w:t>story points)</w:t>
-      </w:r>
-    </w:p>
-    <w:p>
-      <w:pPr>
-        <w:pStyle w:val="ListParagraph"/>
-        <w:numPr>
-          <w:ilvl w:val="0"/>
-          <w:numId w:val="3"/>
-        </w:numPr>
-        <w:spacing w:after="58" w:line="276" w:lineRule="auto"/>
-        <w:ind w:hanging="360"/>
-        <w:rPr>
-          <w:rFonts w:ascii="Calibri" w:eastAsia="Calibri" w:hAnsi="Calibri" w:cs="Calibri"/>
-          <w:color w:val="000000"/>
-          <w:sz w:val="28"/>
-        </w:rPr>
-      </w:pPr>
-      <w:r>
-        <w:rPr>
-          <w:rFonts w:ascii="Calibri" w:eastAsia="Calibri" w:hAnsi="Calibri" w:cs="Calibri"/>
-          <w:color w:val="000000"/>
-          <w:sz w:val="28"/>
-        </w:rPr>
-        <w:t>SET-55</w:t>
-      </w:r>
-      <w:r>
-        <w:rPr>
-          <w:rFonts w:ascii="Calibri" w:eastAsia="Calibri" w:hAnsi="Calibri" w:cs="Calibri"/>
-          <w:color w:val="000000"/>
-          <w:sz w:val="28"/>
-        </w:rPr>
-        <w:t xml:space="preserve"> </w:t>
-      </w:r>
-      <w:r>
-        <w:rPr>
-          <w:rFonts w:ascii="Calibri" w:eastAsia="Calibri" w:hAnsi="Calibri" w:cs="Calibri"/>
-          <w:color w:val="000000"/>
-          <w:sz w:val="28"/>
-        </w:rPr>
-        <w:t>Create appointment UI page</w:t>
-      </w:r>
-      <w:r>
-        <w:rPr>
-          <w:rFonts w:ascii="Calibri" w:eastAsia="Calibri" w:hAnsi="Calibri" w:cs="Calibri"/>
-          <w:color w:val="000000"/>
-          <w:sz w:val="28"/>
-        </w:rPr>
-        <w:t xml:space="preserve"> (3</w:t>
-      </w:r>
-      <w:r>
-        <w:rPr>
-          <w:rFonts w:ascii="Calibri" w:eastAsia="Calibri" w:hAnsi="Calibri" w:cs="Calibri"/>
-          <w:color w:val="000000"/>
-          <w:sz w:val="28"/>
-        </w:rPr>
-        <w:t xml:space="preserve"> </w:t>
-      </w:r>
-      <w:r>
-        <w:rPr>
-          <w:rFonts w:ascii="Calibri" w:eastAsia="Calibri" w:hAnsi="Calibri" w:cs="Calibri"/>
-          <w:color w:val="000000"/>
-          <w:sz w:val="28"/>
-        </w:rPr>
-        <w:t>story points)</w:t>
-      </w:r>
-    </w:p>
-    <w:p>
-      <w:pPr>
-        <w:pStyle w:val="ListParagraph"/>
-        <w:numPr>
-          <w:ilvl w:val="0"/>
-          <w:numId w:val="3"/>
-        </w:numPr>
-        <w:spacing w:after="58" w:line="276" w:lineRule="auto"/>
-        <w:ind w:hanging="360"/>
-        <w:rPr>
-          <w:rFonts w:ascii="Calibri" w:eastAsia="Calibri" w:hAnsi="Calibri" w:cs="Calibri"/>
-          <w:color w:val="000000"/>
-          <w:sz w:val="28"/>
-        </w:rPr>
-      </w:pPr>
-      <w:r>
-        <w:rPr>
-          <w:rFonts w:ascii="Calibri" w:eastAsia="Calibri" w:hAnsi="Calibri" w:cs="Calibri"/>
-          <w:color w:val="000000"/>
-          <w:sz w:val="28"/>
-        </w:rPr>
-        <w:lastRenderedPageBreak/>
-        <w:t>SET-31</w:t>
-      </w:r>
-      <w:r>
-        <w:rPr>
-          <w:rFonts w:ascii="Calibri" w:eastAsia="Calibri" w:hAnsi="Calibri" w:cs="Calibri"/>
-          <w:color w:val="000000"/>
-          <w:sz w:val="28"/>
-        </w:rPr>
-        <w:t xml:space="preserve"> </w:t>
-      </w:r>
-      <w:r>
-        <w:rPr>
-          <w:rFonts w:ascii="Calibri" w:eastAsia="Calibri" w:hAnsi="Calibri" w:cs="Calibri"/>
-          <w:color w:val="000000"/>
-          <w:sz w:val="28"/>
-        </w:rPr>
-        <w:t xml:space="preserve">Create unavailability models and </w:t>
-      </w:r>
-      <w:proofErr w:type="spellStart"/>
-      <w:r>
-        <w:rPr>
-          <w:rFonts w:ascii="Calibri" w:eastAsia="Calibri" w:hAnsi="Calibri" w:cs="Calibri"/>
-          <w:color w:val="000000"/>
-          <w:sz w:val="28"/>
-        </w:rPr>
-        <w:t>db</w:t>
-      </w:r>
-      <w:proofErr w:type="spellEnd"/>
-      <w:r>
-        <w:rPr>
-          <w:rFonts w:ascii="Calibri" w:eastAsia="Calibri" w:hAnsi="Calibri" w:cs="Calibri"/>
-          <w:color w:val="000000"/>
-          <w:sz w:val="28"/>
-        </w:rPr>
-        <w:t xml:space="preserve"> table</w:t>
-      </w:r>
-      <w:r>
-        <w:rPr>
-          <w:rFonts w:ascii="Calibri" w:eastAsia="Calibri" w:hAnsi="Calibri" w:cs="Calibri"/>
-          <w:color w:val="000000"/>
-          <w:sz w:val="28"/>
-        </w:rPr>
-        <w:t xml:space="preserve"> (2</w:t>
-      </w:r>
-      <w:r>
-        <w:rPr>
-          <w:rFonts w:ascii="Calibri" w:eastAsia="Calibri" w:hAnsi="Calibri" w:cs="Calibri"/>
-          <w:color w:val="000000"/>
-          <w:sz w:val="28"/>
-        </w:rPr>
-        <w:t xml:space="preserve"> </w:t>
-      </w:r>
-      <w:r>
-        <w:rPr>
-          <w:rFonts w:ascii="Calibri" w:eastAsia="Calibri" w:hAnsi="Calibri" w:cs="Calibri"/>
-          <w:color w:val="000000"/>
-          <w:sz w:val="28"/>
-        </w:rPr>
-        <w:t>story points)</w:t>
-      </w:r>
-    </w:p>
-    <w:p>
-      <w:pPr>
-        <w:pStyle w:val="ListParagraph"/>
-        <w:numPr>
-          <w:ilvl w:val="0"/>
-          <w:numId w:val="3"/>
-        </w:numPr>
-        <w:spacing w:after="58" w:line="276" w:lineRule="auto"/>
-        <w:ind w:hanging="360"/>
-        <w:rPr>
-          <w:rFonts w:ascii="Calibri" w:eastAsia="Calibri" w:hAnsi="Calibri" w:cs="Calibri"/>
-          <w:color w:val="000000"/>
-          <w:sz w:val="28"/>
-        </w:rPr>
-      </w:pPr>
-      <w:r>
-        <w:rPr>
-          <w:rFonts w:ascii="Calibri" w:eastAsia="Calibri" w:hAnsi="Calibri" w:cs="Calibri"/>
-          <w:color w:val="000000"/>
-          <w:sz w:val="28"/>
-        </w:rPr>
-        <w:t>SET-56</w:t>
-      </w:r>
-      <w:r>
-        <w:rPr>
-          <w:rFonts w:ascii="Calibri" w:eastAsia="Calibri" w:hAnsi="Calibri" w:cs="Calibri"/>
-          <w:color w:val="000000"/>
-          <w:sz w:val="28"/>
-        </w:rPr>
-        <w:t xml:space="preserve"> </w:t>
-      </w:r>
-      <w:r>
-        <w:rPr>
-          <w:rFonts w:ascii="Calibri" w:eastAsia="Calibri" w:hAnsi="Calibri" w:cs="Calibri"/>
-          <w:color w:val="000000"/>
-          <w:sz w:val="28"/>
-        </w:rPr>
-        <w:t>Create unavailability service and controller</w:t>
-      </w:r>
-      <w:r>
-        <w:rPr>
-          <w:rFonts w:ascii="Calibri" w:eastAsia="Calibri" w:hAnsi="Calibri" w:cs="Calibri"/>
-          <w:color w:val="000000"/>
-          <w:sz w:val="28"/>
-        </w:rPr>
-        <w:t xml:space="preserve"> (3</w:t>
-      </w:r>
-      <w:r>
-        <w:rPr>
-          <w:rFonts w:ascii="Calibri" w:eastAsia="Calibri" w:hAnsi="Calibri" w:cs="Calibri"/>
-          <w:color w:val="000000"/>
-          <w:sz w:val="28"/>
-        </w:rPr>
-        <w:t xml:space="preserve"> </w:t>
-      </w:r>
-      <w:r>
-        <w:rPr>
-          <w:rFonts w:ascii="Calibri" w:eastAsia="Calibri" w:hAnsi="Calibri" w:cs="Calibri"/>
-          <w:color w:val="000000"/>
-          <w:sz w:val="28"/>
-        </w:rPr>
-        <w:t>story points)</w:t>
-      </w:r>
-    </w:p>
-    <w:p>
-      <w:pPr>
-        <w:pStyle w:val="ListParagraph"/>
-        <w:numPr>
-          <w:ilvl w:val="0"/>
-          <w:numId w:val="3"/>
-        </w:numPr>
-        <w:spacing w:after="58" w:line="276" w:lineRule="auto"/>
-        <w:ind w:hanging="360"/>
-        <w:rPr>
-          <w:rFonts w:ascii="Calibri" w:eastAsia="Calibri" w:hAnsi="Calibri" w:cs="Calibri"/>
-          <w:color w:val="000000"/>
-          <w:sz w:val="28"/>
-        </w:rPr>
-      </w:pPr>
-      <w:r>
-        <w:rPr>
-          <w:rFonts w:ascii="Calibri" w:eastAsia="Calibri" w:hAnsi="Calibri" w:cs="Calibri"/>
-          <w:color w:val="000000"/>
-          <w:sz w:val="28"/>
-        </w:rPr>
-        <w:t>SET-57</w:t>
-      </w:r>
-      <w:r>
-        <w:rPr>
-          <w:rFonts w:ascii="Calibri" w:eastAsia="Calibri" w:hAnsi="Calibri" w:cs="Calibri"/>
-          <w:color w:val="000000"/>
-          <w:sz w:val="28"/>
-        </w:rPr>
-        <w:t xml:space="preserve"> </w:t>
-      </w:r>
-      <w:r>
-        <w:rPr>
-          <w:rFonts w:ascii="Calibri" w:eastAsia="Calibri" w:hAnsi="Calibri" w:cs="Calibri"/>
-          <w:color w:val="000000"/>
-          <w:sz w:val="28"/>
-        </w:rPr>
-        <w:t>Create unavailability UI page</w:t>
-      </w:r>
-      <w:r>
-        <w:rPr>
-          <w:rFonts w:ascii="Calibri" w:eastAsia="Calibri" w:hAnsi="Calibri" w:cs="Calibri"/>
-          <w:color w:val="000000"/>
-          <w:sz w:val="28"/>
-        </w:rPr>
-        <w:t xml:space="preserve"> (3</w:t>
-      </w:r>
-      <w:r>
-        <w:rPr>
-          <w:rFonts w:ascii="Calibri" w:eastAsia="Calibri" w:hAnsi="Calibri" w:cs="Calibri"/>
-          <w:color w:val="000000"/>
-          <w:sz w:val="28"/>
-        </w:rPr>
-        <w:t xml:space="preserve"> </w:t>
-      </w:r>
-      <w:r>
-        <w:rPr>
-          <w:rFonts w:ascii="Calibri" w:eastAsia="Calibri" w:hAnsi="Calibri" w:cs="Calibri"/>
-          <w:color w:val="000000"/>
-          <w:sz w:val="28"/>
-        </w:rPr>
-        <w:t>story points)</w:t>
-      </w:r>
-    </w:p>
-    <w:p>
-      <w:pPr>
-        <w:pStyle w:val="ListParagraph"/>
-        <w:numPr>
-          <w:ilvl w:val="0"/>
-          <w:numId w:val="3"/>
-        </w:numPr>
-        <w:spacing w:after="58" w:line="276" w:lineRule="auto"/>
-        <w:ind w:hanging="360"/>
-        <w:rPr>
-          <w:rFonts w:ascii="Calibri" w:eastAsia="Calibri" w:hAnsi="Calibri" w:cs="Calibri"/>
-          <w:color w:val="000000"/>
-          <w:sz w:val="28"/>
-        </w:rPr>
-      </w:pPr>
-      <w:r>
-        <w:rPr>
-          <w:rFonts w:ascii="Calibri" w:eastAsia="Calibri" w:hAnsi="Calibri" w:cs="Calibri"/>
-          <w:color w:val="000000"/>
-          <w:sz w:val="28"/>
-        </w:rPr>
-        <w:t>SET-58</w:t>
-      </w:r>
-      <w:r>
-        <w:rPr>
-          <w:rFonts w:ascii="Calibri" w:eastAsia="Calibri" w:hAnsi="Calibri" w:cs="Calibri"/>
-          <w:color w:val="000000"/>
-          <w:sz w:val="28"/>
-        </w:rPr>
-        <w:t xml:space="preserve"> </w:t>
-      </w:r>
-      <w:r>
-        <w:rPr>
-          <w:rFonts w:ascii="Calibri" w:eastAsia="Calibri" w:hAnsi="Calibri" w:cs="Calibri"/>
-          <w:color w:val="000000"/>
-          <w:sz w:val="28"/>
-        </w:rPr>
-        <w:t>Create UI page to show stylist schedule</w:t>
-      </w:r>
-      <w:r>
-        <w:rPr>
-          <w:rFonts w:ascii="Calibri" w:eastAsia="Calibri" w:hAnsi="Calibri" w:cs="Calibri"/>
-          <w:color w:val="000000"/>
-          <w:sz w:val="28"/>
-        </w:rPr>
-        <w:t xml:space="preserve"> (2</w:t>
-      </w:r>
-      <w:r>
-        <w:rPr>
-          <w:rFonts w:ascii="Calibri" w:eastAsia="Calibri" w:hAnsi="Calibri" w:cs="Calibri"/>
-          <w:color w:val="000000"/>
-          <w:sz w:val="28"/>
-        </w:rPr>
-        <w:t xml:space="preserve"> story points</w:t>
-      </w:r>
-      <w:r>
-        <w:rPr>
-          <w:rFonts w:ascii="Calibri" w:eastAsia="Calibri" w:hAnsi="Calibri" w:cs="Calibri"/>
-          <w:color w:val="000000"/>
-          <w:sz w:val="28"/>
-        </w:rPr>
-        <w:t>)</w:t>
       </w:r>
     </w:p>
     <w:p>

</xml_diff>